<commit_message>
maj gantt, ajout schema bdd
</commit_message>
<xml_diff>
--- a/Documents projet/CdCf.docx
+++ b/Documents projet/CdCf.docx
@@ -11,249 +11,263 @@
           <w:sz w:val="28"/>
         </w:rPr>
       </w:pPr>
+      <w:r>
+        <w:rPr>
+          <w:b/>
+          <w:sz w:val="28"/>
+        </w:rPr>
+        <w:t>Liste fonctions pour nouveau logiciel :</w:t>
+      </w:r>
+    </w:p>
+    <w:p>
+      <w:pPr>
+        <w:pStyle w:val="NoSpacing"/>
+      </w:pPr>
+    </w:p>
+    <w:p>
+      <w:pPr>
+        <w:pStyle w:val="NoSpacing"/>
+      </w:pPr>
+      <w:r>
+        <w:rPr>
+          <w:b/>
+          <w:sz w:val="28"/>
+        </w:rPr>
+        <w:t>Plateforme utilisateur sur Babil’ss</w:t>
+      </w:r>
+      <w:r>
+        <w:rPr>
+          <w:sz w:val="28"/>
+        </w:rPr>
+        <w:t> </w:t>
+      </w:r>
+      <w:r>
+        <w:t>: onglet foy’ss</w:t>
+      </w:r>
+    </w:p>
+    <w:p>
+      <w:pPr>
+        <w:pStyle w:val="NoSpacing"/>
+        <w:ind w:firstLine="708"/>
+      </w:pPr>
+      <w:r>
+        <w:rPr>
+          <w:color w:val="FF0000"/>
+          <w:u w:val="single"/>
+        </w:rPr>
+        <w:t>Ajouts principaux</w:t>
+      </w:r>
+      <w:r>
+        <w:rPr>
+          <w:color w:val="FF0000"/>
+          <w:u w:val="single"/>
+        </w:rPr>
+        <w:t> :</w:t>
+      </w:r>
+      <w:r>
+        <w:rPr>
+          <w:color w:val="FF0000"/>
+        </w:rPr>
+        <w:t xml:space="preserve"> </w:t>
+      </w:r>
+      <w:r>
+        <w:t>même version que le compte TAF appliqué au compte foy’ss</w:t>
+      </w:r>
+    </w:p>
+    <w:p>
+      <w:pPr>
+        <w:pStyle w:val="NoSpacing"/>
+        <w:ind w:firstLine="708"/>
+        <w:rPr>
+          <w:color w:val="002060"/>
+        </w:rPr>
+      </w:pPr>
+      <w:r>
+        <w:rPr>
+          <w:color w:val="002060"/>
+        </w:rPr>
+        <w:t>-Etat du compte</w:t>
+      </w:r>
+    </w:p>
+    <w:p>
+      <w:pPr>
+        <w:pStyle w:val="NoSpacing"/>
+        <w:ind w:firstLine="708"/>
+      </w:pPr>
+      <w:r>
+        <w:rPr>
+          <w:color w:val="002060"/>
+        </w:rPr>
+        <w:t xml:space="preserve">-Historique </w:t>
+      </w:r>
+      <w:r>
+        <w:t>conso perso en temps réel</w:t>
+      </w:r>
+    </w:p>
+    <w:p>
+      <w:pPr>
+        <w:pStyle w:val="NoSpacing"/>
+        <w:ind w:firstLine="708"/>
+      </w:pPr>
+      <w:r>
+        <w:rPr>
+          <w:color w:val="002060"/>
+        </w:rPr>
+        <w:t>-Graphe</w:t>
+      </w:r>
+      <w:r>
+        <w:t xml:space="preserve"> (même style que le compte TAF)</w:t>
+      </w:r>
+    </w:p>
+    <w:p>
+      <w:pPr>
+        <w:pStyle w:val="NoSpacing"/>
+      </w:pPr>
+    </w:p>
+    <w:p>
+      <w:pPr>
+        <w:pStyle w:val="NoSpacing"/>
+        <w:rPr>
+          <w:b/>
+          <w:sz w:val="28"/>
+        </w:rPr>
+      </w:pPr>
+      <w:r>
+        <w:rPr>
+          <w:b/>
+          <w:sz w:val="28"/>
+        </w:rPr>
+        <w:t xml:space="preserve">Plateforme utilisateur babasse foy’ss </w:t>
+      </w:r>
+    </w:p>
+    <w:p>
+      <w:pPr>
+        <w:pStyle w:val="NoSpacing"/>
+        <w:ind w:firstLine="708"/>
+      </w:pPr>
+      <w:r>
+        <w:rPr>
+          <w:color w:val="FF0000"/>
+          <w:u w:val="single"/>
+        </w:rPr>
+        <w:t>Ajouts principaux </w:t>
+      </w:r>
+      <w:r>
+        <w:rPr>
+          <w:color w:val="FF0000"/>
+        </w:rPr>
+        <w:t xml:space="preserve">: </w:t>
+      </w:r>
+      <w:r>
+        <w:t xml:space="preserve">actuel est très bien niveau fonction, rajout d’un onglet recherche, pouvoir l’utiliser avec une souris, changer le graphisme </w:t>
+      </w:r>
+    </w:p>
+    <w:p>
+      <w:pPr>
+        <w:pStyle w:val="NoSpacing"/>
+        <w:ind w:firstLine="708"/>
+      </w:pPr>
+      <w:r>
+        <w:rPr>
+          <w:color w:val="002060"/>
+        </w:rPr>
+        <w:t xml:space="preserve">-Bucque+Num’ss </w:t>
+      </w:r>
+      <w:r>
+        <w:t>(En gros)</w:t>
+      </w:r>
+    </w:p>
+    <w:p>
+      <w:pPr>
+        <w:pStyle w:val="NoSpacing"/>
+        <w:ind w:firstLine="708"/>
+      </w:pPr>
+      <w:r>
+        <w:rPr>
+          <w:color w:val="002060"/>
+        </w:rPr>
+        <w:t xml:space="preserve">-Historique </w:t>
+      </w:r>
+      <w:r>
+        <w:t>personnel</w:t>
+      </w:r>
+    </w:p>
+    <w:p>
+      <w:pPr>
+        <w:pStyle w:val="NoSpacing"/>
+        <w:ind w:firstLine="708"/>
+      </w:pPr>
+      <w:r>
+        <w:rPr>
+          <w:color w:val="002060"/>
+        </w:rPr>
+        <w:t xml:space="preserve">-Liste produit </w:t>
+      </w:r>
+      <w:r>
+        <w:t>dispo</w:t>
+      </w:r>
+    </w:p>
+    <w:p>
+      <w:pPr>
+        <w:pStyle w:val="NoSpacing"/>
+        <w:ind w:firstLine="708"/>
+      </w:pPr>
+      <w:r>
+        <w:rPr>
+          <w:color w:val="002060"/>
+        </w:rPr>
+        <w:t xml:space="preserve">-Recherche </w:t>
+      </w:r>
+      <w:r>
+        <w:t>de produit</w:t>
+      </w:r>
+    </w:p>
+    <w:p>
+      <w:pPr>
+        <w:pStyle w:val="NoSpacing"/>
+      </w:pPr>
+    </w:p>
+    <w:p>
+      <w:pPr>
+        <w:pStyle w:val="NoSpacing"/>
+      </w:pPr>
+      <w:r>
+        <w:rPr>
+          <w:b/>
+          <w:sz w:val="28"/>
+        </w:rPr>
+        <w:t>Plateforme administrateur</w:t>
+      </w:r>
+      <w:r>
+        <w:rPr>
+          <w:sz w:val="20"/>
+        </w:rPr>
+        <w:t xml:space="preserve"> </w:t>
+      </w:r>
+      <w:r>
+        <w:t>(dispo sur smartphone, babasse foyss, babasse)</w:t>
+      </w:r>
+    </w:p>
+    <w:p>
+      <w:pPr>
+        <w:pStyle w:val="NoSpacing"/>
+        <w:ind w:firstLine="708"/>
+      </w:pPr>
+      <w:r>
+        <w:rPr>
+          <w:color w:val="FF0000"/>
+          <w:u w:val="single"/>
+        </w:rPr>
+        <w:t>Ajouts principaux </w:t>
+      </w:r>
       <w:bookmarkStart w:id="0" w:name="_GoBack"/>
       <w:bookmarkEnd w:id="0"/>
       <w:r>
         <w:rPr>
-          <w:b/>
-          <w:sz w:val="28"/>
-        </w:rPr>
-        <w:t>Liste fonctions pour nouveau logiciel :</w:t>
-      </w:r>
-    </w:p>
-    <w:p>
-      <w:pPr>
-        <w:pStyle w:val="NoSpacing"/>
-      </w:pPr>
-    </w:p>
-    <w:p>
-      <w:pPr>
-        <w:pStyle w:val="NoSpacing"/>
-      </w:pPr>
-      <w:r>
-        <w:rPr>
-          <w:b/>
-          <w:sz w:val="28"/>
-        </w:rPr>
-        <w:t>Plateforme utilisateur sur Babil’ss</w:t>
-      </w:r>
-      <w:r>
-        <w:rPr>
-          <w:sz w:val="28"/>
-        </w:rPr>
-        <w:t> </w:t>
-      </w:r>
-      <w:r>
-        <w:t>: onglet foy’ss</w:t>
-      </w:r>
-    </w:p>
-    <w:p>
-      <w:pPr>
-        <w:pStyle w:val="NoSpacing"/>
-        <w:ind w:firstLine="708"/>
-      </w:pPr>
-      <w:r>
-        <w:rPr>
           <w:color w:val="FF0000"/>
           <w:u w:val="single"/>
         </w:rPr>
-        <w:t>Idée principale :</w:t>
-      </w:r>
-      <w:r>
-        <w:rPr>
-          <w:color w:val="FF0000"/>
-        </w:rPr>
-        <w:t xml:space="preserve"> </w:t>
-      </w:r>
-      <w:r>
-        <w:t>même version que le compte TAF appliqué au compte foy’ss</w:t>
-      </w:r>
-    </w:p>
-    <w:p>
-      <w:pPr>
-        <w:pStyle w:val="NoSpacing"/>
-        <w:ind w:firstLine="708"/>
-        <w:rPr>
-          <w:color w:val="002060"/>
-        </w:rPr>
-      </w:pPr>
-      <w:r>
-        <w:rPr>
-          <w:color w:val="002060"/>
-        </w:rPr>
-        <w:t>-Etat du compte</w:t>
-      </w:r>
-    </w:p>
-    <w:p>
-      <w:pPr>
-        <w:pStyle w:val="NoSpacing"/>
-        <w:ind w:firstLine="708"/>
-      </w:pPr>
-      <w:r>
-        <w:rPr>
-          <w:color w:val="002060"/>
-        </w:rPr>
-        <w:t xml:space="preserve">-Historique </w:t>
-      </w:r>
-      <w:r>
-        <w:t>conso perso en temps réel</w:t>
-      </w:r>
-    </w:p>
-    <w:p>
-      <w:pPr>
-        <w:pStyle w:val="NoSpacing"/>
-        <w:ind w:firstLine="708"/>
-      </w:pPr>
-      <w:r>
-        <w:rPr>
-          <w:color w:val="002060"/>
-        </w:rPr>
-        <w:t>-Graphe</w:t>
-      </w:r>
-      <w:r>
-        <w:t xml:space="preserve"> (même style que le compte TAF)</w:t>
-      </w:r>
-    </w:p>
-    <w:p>
-      <w:pPr>
-        <w:pStyle w:val="NoSpacing"/>
-      </w:pPr>
-    </w:p>
-    <w:p>
-      <w:pPr>
-        <w:pStyle w:val="NoSpacing"/>
-        <w:rPr>
-          <w:b/>
-          <w:sz w:val="28"/>
-        </w:rPr>
-      </w:pPr>
-      <w:r>
-        <w:rPr>
-          <w:b/>
-          <w:sz w:val="28"/>
-        </w:rPr>
-        <w:t xml:space="preserve">Plateforme utilisateur babasse foy’ss </w:t>
-      </w:r>
-    </w:p>
-    <w:p>
-      <w:pPr>
-        <w:pStyle w:val="NoSpacing"/>
-        <w:ind w:firstLine="708"/>
-      </w:pPr>
-      <w:r>
-        <w:rPr>
-          <w:color w:val="FF0000"/>
-          <w:u w:val="single"/>
-        </w:rPr>
-        <w:t>Idée principale</w:t>
-      </w:r>
-      <w:r>
-        <w:rPr>
-          <w:color w:val="FF0000"/>
-        </w:rPr>
-        <w:t xml:space="preserve"> : </w:t>
-      </w:r>
-      <w:r>
-        <w:t xml:space="preserve">actuel est très bien niveau fonction, rajout d’un onglet recherche, pouvoir l’utiliser avec une souris, changer le graphisme </w:t>
-      </w:r>
-    </w:p>
-    <w:p>
-      <w:pPr>
-        <w:pStyle w:val="NoSpacing"/>
-        <w:ind w:firstLine="708"/>
-      </w:pPr>
-      <w:r>
-        <w:rPr>
-          <w:color w:val="002060"/>
-        </w:rPr>
-        <w:t xml:space="preserve">-Bucque+Num’ss </w:t>
-      </w:r>
-      <w:r>
-        <w:t>(En gros)</w:t>
-      </w:r>
-    </w:p>
-    <w:p>
-      <w:pPr>
-        <w:pStyle w:val="NoSpacing"/>
-        <w:ind w:firstLine="708"/>
-      </w:pPr>
-      <w:r>
-        <w:rPr>
-          <w:color w:val="002060"/>
-        </w:rPr>
-        <w:t xml:space="preserve">-Historique </w:t>
-      </w:r>
-      <w:r>
-        <w:t>personnel</w:t>
-      </w:r>
-    </w:p>
-    <w:p>
-      <w:pPr>
-        <w:pStyle w:val="NoSpacing"/>
-        <w:ind w:firstLine="708"/>
-      </w:pPr>
-      <w:r>
-        <w:rPr>
-          <w:color w:val="002060"/>
-        </w:rPr>
-        <w:t xml:space="preserve">-Liste produit </w:t>
-      </w:r>
-      <w:r>
-        <w:t>dispo</w:t>
-      </w:r>
-    </w:p>
-    <w:p>
-      <w:pPr>
-        <w:pStyle w:val="NoSpacing"/>
-        <w:ind w:firstLine="708"/>
-      </w:pPr>
-      <w:r>
-        <w:rPr>
-          <w:color w:val="002060"/>
-        </w:rPr>
-        <w:t xml:space="preserve">-Recherche </w:t>
-      </w:r>
-      <w:r>
-        <w:t>de produit</w:t>
-      </w:r>
-    </w:p>
-    <w:p>
-      <w:pPr>
-        <w:pStyle w:val="NoSpacing"/>
-      </w:pPr>
-    </w:p>
-    <w:p>
-      <w:pPr>
-        <w:pStyle w:val="NoSpacing"/>
-      </w:pPr>
-      <w:r>
-        <w:rPr>
-          <w:b/>
-          <w:sz w:val="28"/>
-        </w:rPr>
-        <w:t>Plateforme administrateur</w:t>
-      </w:r>
-      <w:r>
-        <w:rPr>
-          <w:sz w:val="20"/>
-        </w:rPr>
-        <w:t xml:space="preserve"> </w:t>
-      </w:r>
-      <w:r>
-        <w:t>(dispo sur smartphone, babasse foyss, babasse)</w:t>
-      </w:r>
-    </w:p>
-    <w:p>
-      <w:pPr>
-        <w:pStyle w:val="NoSpacing"/>
-        <w:ind w:firstLine="708"/>
-      </w:pPr>
-      <w:r>
-        <w:rPr>
-          <w:color w:val="FF0000"/>
-          <w:u w:val="single"/>
-        </w:rPr>
-        <w:t>Idée principale :</w:t>
+        <w:t>:</w:t>
       </w:r>
       <w:r>
         <w:rPr>

</xml_diff>